<commit_message>
Offsite list module complete
</commit_message>
<xml_diff>
--- a/backend/assets/files/Offsite Equipment List - VD1.0.docx
+++ b/backend/assets/files/Offsite Equipment List - VD1.0.docx
@@ -4457,7 +4457,6 @@
                   <w:enabled/>
                   <w:calcOnExit w:val="0"/>
                   <w:ddList>
-                    <w:result w:val="1"/>
                     <w:listEntry w:val="GEMC 236"/>
                     <w:listEntry w:val="GEMC 238"/>
                   </w:ddList>
@@ -4500,7 +4499,7 @@
                   <w:checkBox>
                     <w:size w:val="16"/>
                     <w:default w:val="0"/>
-                    <w:checked w:val="0"/>
+                    <w:checked/>
                   </w:checkBox>
                 </w:ffData>
               </w:fldChar>
@@ -4548,7 +4547,7 @@
                   <w:checkBox>
                     <w:size w:val="16"/>
                     <w:default w:val="0"/>
-                    <w:checked w:val="0"/>
+                    <w:checked/>
                   </w:checkBox>
                 </w:ffData>
               </w:fldChar>
@@ -6026,6 +6025,7 @@
                   <w:enabled/>
                   <w:calcOnExit w:val="0"/>
                   <w:ddList>
+                    <w:result w:val="1"/>
                     <w:listEntry w:val="GEMC 160"/>
                     <w:listEntry w:val="GEMC 198"/>
                     <w:listEntry w:val="GEMC 232"/>
@@ -6203,31 +6203,30 @@
                   <w:checkBox>
                     <w:size w:val="16"/>
                     <w:default w:val="0"/>
-                    <w:checked/>
-                  </w:checkBox>
-                </w:ffData>
-              </w:fldChar>
-            </w:r>
-            <w:r>
-              <w:rPr>
-                <w:b/>
-              </w:rPr>
-              <w:instrText xml:space="preserve"> FORMCHECKBOX </w:instrText>
-            </w:r>
-            <w:r>
-              <w:rPr>
-                <w:b/>
-              </w:rPr>
-            </w:r>
-            <w:r>
-              <w:rPr>
-                <w:b/>
-              </w:rPr>
-              <w:fldChar w:fldCharType="end"/>
-            </w:r>
-          </w:p>
-        </w:tc>
-        <w:bookmarkStart w:id="2" w:name="_GoBack"/>
+                    <w:checked w:val="0"/>
+                  </w:checkBox>
+                </w:ffData>
+              </w:fldChar>
+            </w:r>
+            <w:r>
+              <w:rPr>
+                <w:b/>
+              </w:rPr>
+              <w:instrText xml:space="preserve"> FORMCHECKBOX </w:instrText>
+            </w:r>
+            <w:r>
+              <w:rPr>
+                <w:b/>
+              </w:rPr>
+            </w:r>
+            <w:r>
+              <w:rPr>
+                <w:b/>
+              </w:rPr>
+              <w:fldChar w:fldCharType="end"/>
+            </w:r>
+          </w:p>
+        </w:tc>
         <w:tc>
           <w:tcPr>
             <w:tcW w:w="1165" w:type="dxa"/>
@@ -6252,29 +6251,28 @@
                   <w:checkBox>
                     <w:size w:val="16"/>
                     <w:default w:val="0"/>
-                    <w:checked/>
-                  </w:checkBox>
-                </w:ffData>
-              </w:fldChar>
-            </w:r>
-            <w:r>
-              <w:rPr>
-                <w:b/>
-              </w:rPr>
-              <w:instrText xml:space="preserve"> FORMCHECKBOX </w:instrText>
-            </w:r>
-            <w:r>
-              <w:rPr>
-                <w:b/>
-              </w:rPr>
-            </w:r>
-            <w:r>
-              <w:rPr>
-                <w:b/>
-              </w:rPr>
-              <w:fldChar w:fldCharType="end"/>
-            </w:r>
-            <w:bookmarkEnd w:id="2"/>
+                    <w:checked w:val="0"/>
+                  </w:checkBox>
+                </w:ffData>
+              </w:fldChar>
+            </w:r>
+            <w:r>
+              <w:rPr>
+                <w:b/>
+              </w:rPr>
+              <w:instrText xml:space="preserve"> FORMCHECKBOX </w:instrText>
+            </w:r>
+            <w:r>
+              <w:rPr>
+                <w:b/>
+              </w:rPr>
+            </w:r>
+            <w:r>
+              <w:rPr>
+                <w:b/>
+              </w:rPr>
+              <w:fldChar w:fldCharType="end"/>
+            </w:r>
           </w:p>
         </w:tc>
       </w:tr>
@@ -8259,7 +8257,7 @@
                   <w:checkBox>
                     <w:size w:val="16"/>
                     <w:default w:val="0"/>
-                    <w:checked/>
+                    <w:checked w:val="0"/>
                   </w:checkBox>
                 </w:ffData>
               </w:fldChar>
@@ -8307,7 +8305,7 @@
                   <w:checkBox>
                     <w:size w:val="16"/>
                     <w:default w:val="0"/>
-                    <w:checked/>
+                    <w:checked w:val="0"/>
                   </w:checkBox>
                 </w:ffData>
               </w:fldChar>
@@ -8416,7 +8414,7 @@
                   <w:checkBox>
                     <w:size w:val="16"/>
                     <w:default w:val="0"/>
-                    <w:checked/>
+                    <w:checked w:val="0"/>
                   </w:checkBox>
                 </w:ffData>
               </w:fldChar>
@@ -8464,7 +8462,7 @@
                   <w:checkBox>
                     <w:size w:val="16"/>
                     <w:default w:val="0"/>
-                    <w:checked/>
+                    <w:checked w:val="0"/>
                   </w:checkBox>
                 </w:ffData>
               </w:fldChar>
@@ -8537,7 +8535,7 @@
                 </w:ffData>
               </w:fldChar>
             </w:r>
-            <w:bookmarkStart w:id="3" w:name="Dropdown4"/>
+            <w:bookmarkStart w:id="2" w:name="Dropdown4"/>
             <w:r>
               <w:instrText xml:space="preserve"> FORMDROPDOWN </w:instrText>
             </w:r>
@@ -8547,7 +8545,7 @@
             <w:r>
               <w:fldChar w:fldCharType="end"/>
             </w:r>
-            <w:bookmarkEnd w:id="3"/>
+            <w:bookmarkEnd w:id="2"/>
           </w:p>
         </w:tc>
         <w:tc>
@@ -8574,7 +8572,7 @@
                   <w:checkBox>
                     <w:size w:val="16"/>
                     <w:default w:val="0"/>
-                    <w:checked/>
+                    <w:checked w:val="0"/>
                   </w:checkBox>
                 </w:ffData>
               </w:fldChar>
@@ -8622,7 +8620,7 @@
                   <w:checkBox>
                     <w:size w:val="16"/>
                     <w:default w:val="0"/>
-                    <w:checked/>
+                    <w:checked w:val="0"/>
                   </w:checkBox>
                 </w:ffData>
               </w:fldChar>
@@ -8686,13 +8684,14 @@
                   <w:enabled/>
                   <w:calcOnExit w:val="0"/>
                   <w:ddList>
+                    <w:result w:val="1"/>
                     <w:listEntry w:val="GEMC 214"/>
                     <w:listEntry w:val="GEMC 235"/>
                   </w:ddList>
                 </w:ffData>
               </w:fldChar>
             </w:r>
-            <w:bookmarkStart w:id="4" w:name="Dropdown5"/>
+            <w:bookmarkStart w:id="3" w:name="Dropdown5"/>
             <w:r>
               <w:instrText xml:space="preserve"> FORMDROPDOWN </w:instrText>
             </w:r>
@@ -8702,7 +8701,7 @@
             <w:r>
               <w:fldChar w:fldCharType="end"/>
             </w:r>
-            <w:bookmarkEnd w:id="4"/>
+            <w:bookmarkEnd w:id="3"/>
           </w:p>
         </w:tc>
         <w:tc>
@@ -8841,6 +8840,7 @@
                   <w:enabled/>
                   <w:calcOnExit w:val="0"/>
                   <w:ddList>
+                    <w:result w:val="2"/>
                     <w:listEntry w:val="GEMC 286"/>
                     <w:listEntry w:val="GEMC 287"/>
                     <w:listEntry w:val="GEMC 288"/>
@@ -8851,7 +8851,7 @@
                 </w:ffData>
               </w:fldChar>
             </w:r>
-            <w:bookmarkStart w:id="5" w:name="Dropdown6"/>
+            <w:bookmarkStart w:id="4" w:name="Dropdown6"/>
             <w:r>
               <w:instrText xml:space="preserve"> FORMDROPDOWN </w:instrText>
             </w:r>
@@ -8861,7 +8861,7 @@
             <w:r>
               <w:fldChar w:fldCharType="end"/>
             </w:r>
-            <w:bookmarkEnd w:id="5"/>
+            <w:bookmarkEnd w:id="4"/>
           </w:p>
         </w:tc>
         <w:tc>
@@ -9824,7 +9824,7 @@
                 </w:ffData>
               </w:fldChar>
             </w:r>
-            <w:bookmarkStart w:id="6" w:name="Dropdown7"/>
+            <w:bookmarkStart w:id="5" w:name="Dropdown7"/>
             <w:r>
               <w:instrText xml:space="preserve"> FORMDROPDOWN </w:instrText>
             </w:r>
@@ -9834,7 +9834,7 @@
             <w:r>
               <w:fldChar w:fldCharType="end"/>
             </w:r>
-            <w:bookmarkEnd w:id="6"/>
+            <w:bookmarkEnd w:id="5"/>
           </w:p>
         </w:tc>
         <w:tc>
@@ -10648,7 +10648,7 @@
                 </w:ffData>
               </w:fldChar>
             </w:r>
-            <w:bookmarkStart w:id="7" w:name="Dropdown8"/>
+            <w:bookmarkStart w:id="6" w:name="Dropdown8"/>
             <w:r>
               <w:instrText xml:space="preserve"> FORMDROPDOWN </w:instrText>
             </w:r>
@@ -10658,7 +10658,7 @@
             <w:r>
               <w:fldChar w:fldCharType="end"/>
             </w:r>
-            <w:bookmarkEnd w:id="7"/>
+            <w:bookmarkEnd w:id="6"/>
           </w:p>
         </w:tc>
         <w:tc>
@@ -10685,7 +10685,7 @@
                   <w:checkBox>
                     <w:size w:val="16"/>
                     <w:default w:val="0"/>
-                    <w:checked w:val="0"/>
+                    <w:checked/>
                   </w:checkBox>
                 </w:ffData>
               </w:fldChar>
@@ -10733,7 +10733,7 @@
                   <w:checkBox>
                     <w:size w:val="16"/>
                     <w:default w:val="0"/>
-                    <w:checked w:val="0"/>
+                    <w:checked/>
                   </w:checkBox>
                 </w:ffData>
               </w:fldChar>
@@ -10797,6 +10797,7 @@
                   <w:enabled/>
                   <w:calcOnExit w:val="0"/>
                   <w:ddList>
+                    <w:result w:val="1"/>
                     <w:listEntry w:val="GEMC 298"/>
                     <w:listEntry w:val="GEMC 192"/>
                     <w:listEntry w:val="GEMC 179"/>
@@ -10951,6 +10952,7 @@
                   <w:enabled/>
                   <w:calcOnExit w:val="0"/>
                   <w:ddList>
+                    <w:result w:val="1"/>
                     <w:listEntry w:val="GEMC 263"/>
                     <w:listEntry w:val="GEMC 185"/>
                   </w:ddList>
@@ -11259,6 +11261,7 @@
                   <w:enabled/>
                   <w:calcOnExit w:val="0"/>
                   <w:ddList>
+                    <w:result w:val="1"/>
                     <w:listEntry w:val="GEMC 214"/>
                     <w:listEntry w:val="GEMC 235"/>
                   </w:ddList>
@@ -14237,6 +14240,7 @@
                   <w:enabled/>
                   <w:calcOnExit w:val="0"/>
                   <w:ddList>
+                    <w:result w:val="1"/>
                     <w:listEntry w:val="GEMC 155"/>
                     <w:listEntry w:val="GEMC 236"/>
                     <w:listEntry w:val="GEMC 6330"/>
@@ -14279,30 +14283,31 @@
                   <w:checkBox>
                     <w:size w:val="16"/>
                     <w:default w:val="0"/>
-                    <w:checked w:val="0"/>
-                  </w:checkBox>
-                </w:ffData>
-              </w:fldChar>
-            </w:r>
-            <w:r>
-              <w:rPr>
-                <w:b/>
-              </w:rPr>
-              <w:instrText xml:space="preserve"> FORMCHECKBOX </w:instrText>
-            </w:r>
-            <w:r>
-              <w:rPr>
-                <w:b/>
-              </w:rPr>
-            </w:r>
-            <w:r>
-              <w:rPr>
-                <w:b/>
-              </w:rPr>
-              <w:fldChar w:fldCharType="end"/>
-            </w:r>
-          </w:p>
-        </w:tc>
+                    <w:checked/>
+                  </w:checkBox>
+                </w:ffData>
+              </w:fldChar>
+            </w:r>
+            <w:r>
+              <w:rPr>
+                <w:b/>
+              </w:rPr>
+              <w:instrText xml:space="preserve"> FORMCHECKBOX </w:instrText>
+            </w:r>
+            <w:r>
+              <w:rPr>
+                <w:b/>
+              </w:rPr>
+            </w:r>
+            <w:r>
+              <w:rPr>
+                <w:b/>
+              </w:rPr>
+              <w:fldChar w:fldCharType="end"/>
+            </w:r>
+          </w:p>
+        </w:tc>
+        <w:bookmarkStart w:id="7" w:name="_GoBack"/>
         <w:tc>
           <w:tcPr>
             <w:tcW w:w="1165" w:type="dxa"/>
@@ -14327,28 +14332,29 @@
                   <w:checkBox>
                     <w:size w:val="16"/>
                     <w:default w:val="0"/>
-                    <w:checked w:val="0"/>
-                  </w:checkBox>
-                </w:ffData>
-              </w:fldChar>
-            </w:r>
-            <w:r>
-              <w:rPr>
-                <w:b/>
-              </w:rPr>
-              <w:instrText xml:space="preserve"> FORMCHECKBOX </w:instrText>
-            </w:r>
-            <w:r>
-              <w:rPr>
-                <w:b/>
-              </w:rPr>
-            </w:r>
-            <w:r>
-              <w:rPr>
-                <w:b/>
-              </w:rPr>
-              <w:fldChar w:fldCharType="end"/>
-            </w:r>
+                    <w:checked/>
+                  </w:checkBox>
+                </w:ffData>
+              </w:fldChar>
+            </w:r>
+            <w:r>
+              <w:rPr>
+                <w:b/>
+              </w:rPr>
+              <w:instrText xml:space="preserve"> FORMCHECKBOX </w:instrText>
+            </w:r>
+            <w:r>
+              <w:rPr>
+                <w:b/>
+              </w:rPr>
+            </w:r>
+            <w:r>
+              <w:rPr>
+                <w:b/>
+              </w:rPr>
+              <w:fldChar w:fldCharType="end"/>
+            </w:r>
+            <w:bookmarkEnd w:id="7"/>
           </w:p>
         </w:tc>
       </w:tr>
@@ -14391,6 +14397,7 @@
                   <w:enabled/>
                   <w:calcOnExit w:val="0"/>
                   <w:ddList>
+                    <w:result w:val="1"/>
                     <w:listEntry w:val="GEMC 14"/>
                     <w:listEntry w:val="GEMC 266"/>
                   </w:ddList>
@@ -14544,6 +14551,7 @@
                   <w:enabled/>
                   <w:calcOnExit w:val="0"/>
                   <w:ddList>
+                    <w:result w:val="1"/>
                     <w:listEntry w:val="GEMC 20"/>
                     <w:listEntry w:val="GEMC 294"/>
                   </w:ddList>
@@ -18125,7 +18133,7 @@
 </file>
 
 <file path=customXml/itemProps1.xml><?xml version="1.0" encoding="utf-8"?>
-<ds:datastoreItem xmlns:ds="http://schemas.openxmlformats.org/officeDocument/2006/customXml" ds:itemID="{D38D1CD7-5C96-FA4D-93C9-147C30DBE97B}">
+<ds:datastoreItem xmlns:ds="http://schemas.openxmlformats.org/officeDocument/2006/customXml" ds:itemID="{EE73187E-742A-BE4F-A7B4-EAE2B92FF8D2}">
   <ds:schemaRefs>
     <ds:schemaRef ds:uri="http://schemas.openxmlformats.org/officeDocument/2006/bibliography"/>
   </ds:schemaRefs>

</xml_diff>